<commit_message>
Fixed game style in the Game Plan
</commit_message>
<xml_diff>
--- a/docs/requirement/The-Dark-Crystal - Game Plan v0.1.docx
+++ b/docs/requirement/The-Dark-Crystal - Game Plan v0.1.docx
@@ -363,7 +363,19 @@
         <w:rPr>
           <w:rFonts w:hint="eastAsia"/>
         </w:rPr>
-        <w:t>游戏具有神秘，魔幻的风格</w:t>
+        <w:t>游戏具有</w:t>
+      </w:r>
+      <w:r>
+        <w:rPr>
+          <w:rFonts w:hint="eastAsia"/>
+        </w:rPr>
+        <w:t>科幻</w:t>
+      </w:r>
+      <w:r>
+        <w:rPr>
+          <w:rFonts w:hint="eastAsia"/>
+        </w:rPr>
+        <w:t>的风格</w:t>
       </w:r>
     </w:p>
     <w:p>
@@ -475,7 +487,15 @@
         <w:rPr>
           <w:rFonts w:hint="eastAsia"/>
         </w:rPr>
-        <w:t>击小队需完成总部交付给他们的任务。任务成功后才可进入下一个关卡。每过一个关卡将对下一关进行解锁，通过所有关卡则游戏情节部分结束。</w:t>
+        <w:t>击小队需完成总部交付给他们的任务。任务成</w:t>
+      </w:r>
+      <w:bookmarkStart w:id="0" w:name="_GoBack"/>
+      <w:bookmarkEnd w:id="0"/>
+      <w:r>
+        <w:rPr>
+          <w:rFonts w:hint="eastAsia"/>
+        </w:rPr>
+        <w:t>功后才可进入下一个关卡。每过一个关卡将对下一关进行解锁，通过所有关卡则游戏情节部分结束。</w:t>
       </w:r>
       <w:r>
         <w:rPr>
@@ -525,7 +545,21 @@
         <w:rPr>
           <w:rFonts w:hint="eastAsia"/>
         </w:rPr>
-        <w:t>耗尽血量则任务失败</w:t>
+        <w:t>耗尽血量</w:t>
+      </w:r>
+      <w:proofErr w:type="gramStart"/>
+      <w:r>
+        <w:rPr>
+          <w:rFonts w:hint="eastAsia"/>
+        </w:rPr>
+        <w:t>则任务</w:t>
+      </w:r>
+      <w:proofErr w:type="gramEnd"/>
+      <w:r>
+        <w:rPr>
+          <w:rFonts w:hint="eastAsia"/>
+        </w:rPr>
+        <w:t>失败</w:t>
       </w:r>
       <w:r>
         <w:rPr>
@@ -624,7 +658,21 @@
         <w:rPr>
           <w:rFonts w:hint="eastAsia"/>
         </w:rPr>
-        <w:t>单人模式即基本版实现的内容。</w:t>
+        <w:t>单人模式即基本</w:t>
+      </w:r>
+      <w:proofErr w:type="gramStart"/>
+      <w:r>
+        <w:rPr>
+          <w:rFonts w:hint="eastAsia"/>
+        </w:rPr>
+        <w:t>版实现</w:t>
+      </w:r>
+      <w:proofErr w:type="gramEnd"/>
+      <w:r>
+        <w:rPr>
+          <w:rFonts w:hint="eastAsia"/>
+        </w:rPr>
+        <w:t>的内容。</w:t>
       </w:r>
     </w:p>
     <w:p>
@@ -719,7 +767,21 @@
         <w:rPr>
           <w:rFonts w:hint="eastAsia"/>
         </w:rPr>
-        <w:t>年，宇宙中各种族进入了发展的全盛时期，与此同时，各种族面临着能源枯竭的危机，他们为了争夺所剩不多的资源关系日益紧张，</w:t>
+        <w:t>年，宇宙中各种族进入了发展的全盛时期，与此同时，各种</w:t>
+      </w:r>
+      <w:proofErr w:type="gramStart"/>
+      <w:r>
+        <w:rPr>
+          <w:rFonts w:hint="eastAsia"/>
+        </w:rPr>
+        <w:t>族面临</w:t>
+      </w:r>
+      <w:proofErr w:type="gramEnd"/>
+      <w:r>
+        <w:rPr>
+          <w:rFonts w:hint="eastAsia"/>
+        </w:rPr>
+        <w:t>着能源枯竭的危机，他们为了争夺所剩不多的资源关系日益紧张，</w:t>
       </w:r>
       <w:r>
         <w:rPr>
@@ -858,7 +920,21 @@
         <w:rPr>
           <w:rFonts w:hint="eastAsia"/>
         </w:rPr>
-        <w:t>日，一支那美克</w:t>
+        <w:t>日，</w:t>
+      </w:r>
+      <w:proofErr w:type="gramStart"/>
+      <w:r>
+        <w:rPr>
+          <w:rFonts w:hint="eastAsia"/>
+        </w:rPr>
+        <w:t>一</w:t>
+      </w:r>
+      <w:proofErr w:type="gramEnd"/>
+      <w:r>
+        <w:rPr>
+          <w:rFonts w:hint="eastAsia"/>
+        </w:rPr>
+        <w:t>支那美克</w:t>
       </w:r>
       <w:r>
         <w:rPr>
@@ -950,11 +1026,19 @@
         </w:rPr>
         <w:t>黑水晶。</w:t>
       </w:r>
-      <w:r>
-        <w:rPr>
-          <w:rFonts w:hint="eastAsia"/>
-        </w:rPr>
-        <w:t>希鲁被选中为执行官</w:t>
+      <w:proofErr w:type="gramStart"/>
+      <w:r>
+        <w:rPr>
+          <w:rFonts w:hint="eastAsia"/>
+        </w:rPr>
+        <w:t>希鲁被</w:t>
+      </w:r>
+      <w:proofErr w:type="gramEnd"/>
+      <w:r>
+        <w:rPr>
+          <w:rFonts w:hint="eastAsia"/>
+        </w:rPr>
+        <w:t>选中为执行官</w:t>
       </w:r>
       <w:r>
         <w:rPr>
@@ -1039,11 +1123,19 @@
         </w:rPr>
         <w:t>，</w:t>
       </w:r>
-      <w:r>
-        <w:rPr>
-          <w:rFonts w:hint="eastAsia"/>
-        </w:rPr>
-        <w:t>希鲁执行官带领其他潜行者</w:t>
+      <w:proofErr w:type="gramStart"/>
+      <w:r>
+        <w:rPr>
+          <w:rFonts w:hint="eastAsia"/>
+        </w:rPr>
+        <w:t>希鲁执行官</w:t>
+      </w:r>
+      <w:proofErr w:type="gramEnd"/>
+      <w:r>
+        <w:rPr>
+          <w:rFonts w:hint="eastAsia"/>
+        </w:rPr>
+        <w:t>带领其他潜行者</w:t>
       </w:r>
       <w:r>
         <w:rPr>
@@ -1072,7 +1164,21 @@
         <w:rPr>
           <w:rFonts w:hint="eastAsia"/>
         </w:rPr>
-        <w:t>关卡一提要</w:t>
+        <w:t>关卡</w:t>
+      </w:r>
+      <w:proofErr w:type="gramStart"/>
+      <w:r>
+        <w:rPr>
+          <w:rFonts w:hint="eastAsia"/>
+        </w:rPr>
+        <w:t>一</w:t>
+      </w:r>
+      <w:proofErr w:type="gramEnd"/>
+      <w:r>
+        <w:rPr>
+          <w:rFonts w:hint="eastAsia"/>
+        </w:rPr>
+        <w:t>提要</w:t>
       </w:r>
     </w:p>
     <w:p>
@@ -1115,12 +1221,14 @@
         </w:rPr>
         <w:t>在躲避到遮蔽物后面之后，</w:t>
       </w:r>
+      <w:proofErr w:type="gramStart"/>
       <w:r>
         <w:rPr>
           <w:rFonts w:hint="eastAsia"/>
         </w:rPr>
         <w:t>希鲁执行官</w:t>
       </w:r>
+      <w:proofErr w:type="gramEnd"/>
       <w:r>
         <w:rPr>
           <w:rFonts w:hint="eastAsia"/>
@@ -1143,7 +1251,21 @@
         <w:rPr>
           <w:rFonts w:hint="eastAsia"/>
         </w:rPr>
-        <w:t>希雷姆星人已经加强了戒备，希鲁执行官决定以强行抢夺黑水晶的方式继续执行任务。</w:t>
+        <w:t>希雷姆星人已经加强了戒备，</w:t>
+      </w:r>
+      <w:proofErr w:type="gramStart"/>
+      <w:r>
+        <w:rPr>
+          <w:rFonts w:hint="eastAsia"/>
+        </w:rPr>
+        <w:t>希鲁执行官</w:t>
+      </w:r>
+      <w:proofErr w:type="gramEnd"/>
+      <w:r>
+        <w:rPr>
+          <w:rFonts w:hint="eastAsia"/>
+        </w:rPr>
+        <w:t>决定以强行抢夺黑水晶的方式继续执行任务。</w:t>
       </w:r>
       <w:r>
         <w:rPr>
@@ -1229,7 +1351,21 @@
         <w:rPr>
           <w:rFonts w:hint="eastAsia"/>
         </w:rPr>
-        <w:t>在返回那美克星的过程中，希雷姆星人穷追不舍，并逐渐将他们包围，希鲁执行官决定用救援飞船突围，于是双方在太空中展开飞船大战。最终，他们突出重围，返回那美克星。</w:t>
+        <w:t>在返回那美克星的过程中，希雷姆星人穷追不舍，并逐渐将他们包围，</w:t>
+      </w:r>
+      <w:proofErr w:type="gramStart"/>
+      <w:r>
+        <w:rPr>
+          <w:rFonts w:hint="eastAsia"/>
+        </w:rPr>
+        <w:t>希鲁执行官</w:t>
+      </w:r>
+      <w:proofErr w:type="gramEnd"/>
+      <w:r>
+        <w:rPr>
+          <w:rFonts w:hint="eastAsia"/>
+        </w:rPr>
+        <w:t>决定用救援飞船突围，于是双方在太空中展开飞船大战。最终，他们突出重围，返回那美克星。</w:t>
       </w:r>
     </w:p>
     <w:p>
@@ -1397,7 +1533,21 @@
         <w:rPr>
           <w:rFonts w:hint="eastAsia"/>
         </w:rPr>
-        <w:t>受到敌人的攻击将减少角色的生命值，生命值耗尽则任务失败</w:t>
+        <w:t>受到敌人的攻击将减少角色的生命值，生命值耗尽</w:t>
+      </w:r>
+      <w:proofErr w:type="gramStart"/>
+      <w:r>
+        <w:rPr>
+          <w:rFonts w:hint="eastAsia"/>
+        </w:rPr>
+        <w:t>则任务</w:t>
+      </w:r>
+      <w:proofErr w:type="gramEnd"/>
+      <w:r>
+        <w:rPr>
+          <w:rFonts w:hint="eastAsia"/>
+        </w:rPr>
+        <w:t>失败</w:t>
       </w:r>
     </w:p>
     <w:p>
@@ -1531,7 +1681,6 @@
         <w:rPr>
           <w:rFonts w:hint="eastAsia"/>
         </w:rPr>
-        <w:lastRenderedPageBreak/>
         <w:tab/>
       </w:r>
       <w:r>
@@ -2367,11 +2516,6 @@
       </w:r>
     </w:p>
     <w:p>
-      <w:pPr>
-        <w:rPr>
-          <w:rFonts w:hint="eastAsia"/>
-        </w:rPr>
-      </w:pPr>
       <w:r>
         <w:rPr>
           <w:rFonts w:hint="eastAsia"/>
@@ -2409,12 +2553,14 @@
         </w:rPr>
         <w:t xml:space="preserve">2.5 </w:t>
       </w:r>
+      <w:proofErr w:type="gramStart"/>
       <w:r>
         <w:rPr>
           <w:rFonts w:hint="eastAsia"/>
         </w:rPr>
         <w:t>载具系统</w:t>
       </w:r>
+      <w:proofErr w:type="gramEnd"/>
       <w:r>
         <w:rPr>
           <w:rFonts w:hint="eastAsia"/>
@@ -2429,11 +2575,19 @@
         </w:rPr>
         <w:tab/>
       </w:r>
-      <w:r>
-        <w:rPr>
-          <w:rFonts w:hint="eastAsia"/>
-        </w:rPr>
-        <w:t>载具可由玩家在地图中获取，</w:t>
+      <w:proofErr w:type="gramStart"/>
+      <w:r>
+        <w:rPr>
+          <w:rFonts w:hint="eastAsia"/>
+        </w:rPr>
+        <w:t>载具可</w:t>
+      </w:r>
+      <w:proofErr w:type="gramEnd"/>
+      <w:r>
+        <w:rPr>
+          <w:rFonts w:hint="eastAsia"/>
+        </w:rPr>
+        <w:t>由玩家在地图中获取，</w:t>
       </w:r>
       <w:r>
         <w:rPr>
@@ -2449,36 +2603,53 @@
         </w:rPr>
         <w:tab/>
       </w:r>
-      <w:r>
-        <w:rPr>
-          <w:rFonts w:hint="eastAsia"/>
-        </w:rPr>
-        <w:t>载具属性：</w:t>
-      </w:r>
-    </w:p>
-    <w:p>
-      <w:pPr>
-        <w:rPr>
-          <w:rFonts w:hint="eastAsia"/>
-        </w:rPr>
-      </w:pPr>
-      <w:r>
-        <w:rPr>
-          <w:rFonts w:hint="eastAsia"/>
-        </w:rPr>
-        <w:tab/>
-      </w:r>
-      <w:r>
-        <w:rPr>
-          <w:rFonts w:hint="eastAsia"/>
-        </w:rPr>
-        <w:tab/>
-      </w:r>
-      <w:r>
-        <w:rPr>
-          <w:rFonts w:hint="eastAsia"/>
-        </w:rPr>
-        <w:t>速度：载具载人时的移动速度</w:t>
+      <w:proofErr w:type="gramStart"/>
+      <w:r>
+        <w:rPr>
+          <w:rFonts w:hint="eastAsia"/>
+        </w:rPr>
+        <w:t>载具属性</w:t>
+      </w:r>
+      <w:proofErr w:type="gramEnd"/>
+      <w:r>
+        <w:rPr>
+          <w:rFonts w:hint="eastAsia"/>
+        </w:rPr>
+        <w:t>：</w:t>
+      </w:r>
+    </w:p>
+    <w:p>
+      <w:r>
+        <w:rPr>
+          <w:rFonts w:hint="eastAsia"/>
+        </w:rPr>
+        <w:tab/>
+      </w:r>
+      <w:r>
+        <w:rPr>
+          <w:rFonts w:hint="eastAsia"/>
+        </w:rPr>
+        <w:tab/>
+      </w:r>
+      <w:r>
+        <w:rPr>
+          <w:rFonts w:hint="eastAsia"/>
+        </w:rPr>
+        <w:t>速度：</w:t>
+      </w:r>
+      <w:proofErr w:type="gramStart"/>
+      <w:r>
+        <w:rPr>
+          <w:rFonts w:hint="eastAsia"/>
+        </w:rPr>
+        <w:t>载具载</w:t>
+      </w:r>
+      <w:proofErr w:type="gramEnd"/>
+      <w:r>
+        <w:rPr>
+          <w:rFonts w:hint="eastAsia"/>
+        </w:rPr>
+        <w:t>人时的移动速度</w:t>
       </w:r>
     </w:p>
     <w:p>
@@ -2512,6 +2683,7 @@
         </w:rPr>
         <w:t>受到攻击则生命值减少，生命值为</w:t>
       </w:r>
+      <w:proofErr w:type="gramStart"/>
       <w:r>
         <w:rPr>
           <w:rFonts w:hint="eastAsia"/>
@@ -2522,14 +2694,9 @@
         <w:rPr>
           <w:rFonts w:hint="eastAsia"/>
         </w:rPr>
-        <w:t>时</w:t>
-      </w:r>
-      <w:r>
-        <w:rPr>
-          <w:rFonts w:hint="eastAsia"/>
-        </w:rPr>
-        <w:t>载具失效</w:t>
-      </w:r>
+        <w:t>时载具失效</w:t>
+      </w:r>
+      <w:proofErr w:type="gramEnd"/>
     </w:p>
     <w:p>
       <w:r>
@@ -2616,7 +2783,6 @@
         <w:rPr>
           <w:rFonts w:hint="eastAsia"/>
         </w:rPr>
-        <w:lastRenderedPageBreak/>
         <w:t>3.</w:t>
       </w:r>
       <w:r>
@@ -3535,7 +3701,6 @@
         <w:rPr>
           <w:rFonts w:hint="eastAsia"/>
         </w:rPr>
-        <w:lastRenderedPageBreak/>
         <w:tab/>
       </w:r>
       <w:r>
@@ -3751,11 +3916,6 @@
       </w:r>
     </w:p>
     <w:p>
-      <w:pPr>
-        <w:rPr>
-          <w:rFonts w:hint="eastAsia"/>
-        </w:rPr>
-      </w:pPr>
       <w:r>
         <w:rPr>
           <w:rFonts w:hint="eastAsia"/>
@@ -3782,11 +3942,6 @@
       </w:r>
     </w:p>
     <w:p>
-      <w:pPr>
-        <w:rPr>
-          <w:rFonts w:hint="eastAsia"/>
-        </w:rPr>
-      </w:pPr>
       <w:r>
         <w:rPr>
           <w:rFonts w:hint="eastAsia"/>
@@ -3801,11 +3956,6 @@
       </w:r>
     </w:p>
     <w:p>
-      <w:pPr>
-        <w:rPr>
-          <w:rFonts w:hint="eastAsia"/>
-        </w:rPr>
-      </w:pPr>
       <w:r>
         <w:rPr>
           <w:rFonts w:hint="eastAsia"/>
@@ -3826,11 +3976,6 @@
       </w:r>
     </w:p>
     <w:p>
-      <w:pPr>
-        <w:rPr>
-          <w:rFonts w:hint="eastAsia"/>
-        </w:rPr>
-      </w:pPr>
       <w:r>
         <w:rPr>
           <w:rFonts w:hint="eastAsia"/>
@@ -3887,11 +4032,6 @@
       </w:r>
     </w:p>
     <w:p>
-      <w:pPr>
-        <w:rPr>
-          <w:rFonts w:hint="eastAsia"/>
-        </w:rPr>
-      </w:pPr>
       <w:r>
         <w:rPr>
           <w:rFonts w:hint="eastAsia"/>
@@ -3912,16 +4052,10 @@
       </w:r>
     </w:p>
     <w:p>
-      <w:pPr>
-        <w:rPr>
-          <w:rFonts w:hint="eastAsia"/>
-        </w:rPr>
-      </w:pPr>
       <w:r>
         <w:rPr>
           <w:noProof/>
         </w:rPr>
-        <w:lastRenderedPageBreak/>
         <w:drawing>
           <wp:inline distT="0" distB="0" distL="0" distR="0">
             <wp:extent cx="4649653" cy="3486150"/>
@@ -3973,11 +4107,6 @@
       </w:r>
     </w:p>
     <w:p>
-      <w:pPr>
-        <w:rPr>
-          <w:rFonts w:hint="eastAsia"/>
-        </w:rPr>
-      </w:pPr>
       <w:r>
         <w:rPr>
           <w:rFonts w:hint="eastAsia"/>
@@ -3998,11 +4127,6 @@
       </w:r>
     </w:p>
     <w:p>
-      <w:pPr>
-        <w:rPr>
-          <w:rFonts w:hint="eastAsia"/>
-        </w:rPr>
-      </w:pPr>
       <w:r>
         <w:rPr>
           <w:rFonts w:hint="eastAsia"/>
@@ -4059,11 +4183,6 @@
       </w:r>
     </w:p>
     <w:p>
-      <w:pPr>
-        <w:rPr>
-          <w:rFonts w:hint="eastAsia"/>
-        </w:rPr>
-      </w:pPr>
       <w:r>
         <w:rPr>
           <w:rFonts w:hint="eastAsia"/>
@@ -4082,8 +4201,6 @@
         </w:rPr>
         <w:t>游戏场景画面：</w:t>
       </w:r>
-      <w:bookmarkStart w:id="0" w:name="_GoBack"/>
-      <w:bookmarkEnd w:id="0"/>
     </w:p>
     <w:p>
       <w:r>
@@ -4091,7 +4208,6 @@
           <w:rFonts w:hint="eastAsia"/>
           <w:noProof/>
         </w:rPr>
-        <w:lastRenderedPageBreak/>
         <w:drawing>
           <wp:inline distT="0" distB="0" distL="0" distR="0">
             <wp:extent cx="4333875" cy="3025092"/>
@@ -5945,7 +6061,7 @@
 </file>
 
 <file path=customXml/itemProps1.xml><?xml version="1.0" encoding="utf-8"?>
-<ds:datastoreItem xmlns:ds="http://schemas.openxmlformats.org/officeDocument/2006/customXml" ds:itemID="{21500408-8573-42B9-B74D-E1E997447D92}">
+<ds:datastoreItem xmlns:ds="http://schemas.openxmlformats.org/officeDocument/2006/customXml" ds:itemID="{DCDF1D46-B30A-44E0-8D47-190F394F155D}">
   <ds:schemaRefs>
     <ds:schemaRef ds:uri="http://schemas.openxmlformats.org/officeDocument/2006/bibliography"/>
   </ds:schemaRefs>

</xml_diff>